<commit_message>
Add guest cart insertion when login
</commit_message>
<xml_diff>
--- a/longReadme.docx
+++ b/longReadme.docx
@@ -288,35 +288,7 @@
           <w:i w:val="false"/>
           <w:iCs w:val="false"/>
         </w:rPr>
-        <w:t xml:space="preserve"> (it’</w:t>
-      </w:r>
-      <w:r>
-        <w:rPr>
-          <w:i w:val="false"/>
-          <w:iCs w:val="false"/>
-        </w:rPr>
-        <w:t>s</w:t>
-      </w:r>
-      <w:r>
-        <w:rPr>
-          <w:i w:val="false"/>
-          <w:iCs w:val="false"/>
-        </w:rPr>
-        <w:t xml:space="preserve"> an online unicorn-rid</w:t>
-      </w:r>
-      <w:r>
-        <w:rPr>
-          <w:i w:val="false"/>
-          <w:iCs w:val="false"/>
-        </w:rPr>
-        <w:t>e-requesting</w:t>
-      </w:r>
-      <w:r>
-        <w:rPr>
-          <w:i w:val="false"/>
-          <w:iCs w:val="false"/>
-        </w:rPr>
-        <w:t xml:space="preserve"> service), and </w:t>
+        <w:t xml:space="preserve"> (it’s an online unicorn-ride-requesting service), and </w:t>
       </w:r>
       <w:r>
         <w:rPr>
@@ -1001,7 +973,35 @@
           <w:i w:val="false"/>
           <w:iCs w:val="false"/>
         </w:rPr>
-        <w:t xml:space="preserve">Have an AWS account. This project shouldn’t cost more than 0.25-0.3 $, even if you’ve exceeded the limits of your free-tier account, despite almost every service used here being eligible for free-tier use. </w:t>
+        <w:t xml:space="preserve">Have an AWS account. This project shouldn’t cost more than 0.25-0.3 $, even if you’ve exceeded the limits of your free-tier account, despite </w:t>
+      </w:r>
+      <w:r>
+        <w:rPr>
+          <w:i/>
+          <w:iCs/>
+        </w:rPr>
+        <w:t>almost</w:t>
+      </w:r>
+      <w:r>
+        <w:rPr>
+          <w:i w:val="false"/>
+          <w:iCs w:val="false"/>
+        </w:rPr>
+        <w:t xml:space="preserve"> every service used here </w:t>
+      </w:r>
+      <w:r>
+        <w:rPr>
+          <w:i w:val="false"/>
+          <w:iCs w:val="false"/>
+        </w:rPr>
+        <w:t>(except SES, which is optional, as we’ll see)</w:t>
+      </w:r>
+      <w:r>
+        <w:rPr>
+          <w:i w:val="false"/>
+          <w:iCs w:val="false"/>
+        </w:rPr>
+        <w:t xml:space="preserve"> being eligible for free-tier use. </w:t>
       </w:r>
     </w:p>
     <w:p>
@@ -2164,7 +2164,7 @@
     <w:pPr>
       <w:widowControl/>
       <w:suppressAutoHyphens w:val="true"/>
-      <w:overflowPunct w:val="false"/>
+      <w:overflowPunct w:val="true"/>
       <w:bidi w:val="0"/>
       <w:spacing w:before="0" w:after="0"/>
       <w:jc w:val="left"/>

</xml_diff>